<commit_message>
git link added to project
</commit_message>
<xml_diff>
--- a/Documents/Report.docx
+++ b/Documents/Report.docx
@@ -1199,6 +1199,76 @@
         <w:tabs>
           <w:tab w:val="left" w:pos="5148"/>
         </w:tabs>
+        <w:spacing w:line="360" w:lineRule="auto"/>
+        <w:rPr>
+          <w:rFonts w:ascii="Impact" w:hAnsi="Impact"/>
+          <w:sz w:val="28"/>
+          <w:szCs w:val="28"/>
+        </w:rPr>
+      </w:pPr>
+      <w:r>
+        <w:rPr>
+          <w:rFonts w:ascii="Impact" w:hAnsi="Impact"/>
+          <w:sz w:val="28"/>
+          <w:szCs w:val="28"/>
+        </w:rPr>
+        <w:t xml:space="preserve">You can </w:t>
+      </w:r>
+      <w:proofErr w:type="spellStart"/>
+      <w:r>
+        <w:rPr>
+          <w:rFonts w:ascii="Impact" w:hAnsi="Impact"/>
+          <w:sz w:val="28"/>
+          <w:szCs w:val="28"/>
+        </w:rPr>
+        <w:t>acess</w:t>
+      </w:r>
+      <w:proofErr w:type="spellEnd"/>
+      <w:r>
+        <w:rPr>
+          <w:rFonts w:ascii="Impact" w:hAnsi="Impact"/>
+          <w:sz w:val="28"/>
+          <w:szCs w:val="28"/>
+        </w:rPr>
+        <w:t xml:space="preserve"> the project through below link (tap the </w:t>
+      </w:r>
+      <w:proofErr w:type="spellStart"/>
+      <w:r>
+        <w:rPr>
+          <w:rFonts w:ascii="Impact" w:hAnsi="Impact"/>
+          <w:sz w:val="28"/>
+          <w:szCs w:val="28"/>
+        </w:rPr>
+        <w:t>github</w:t>
+      </w:r>
+      <w:proofErr w:type="spellEnd"/>
+      <w:r>
+        <w:rPr>
+          <w:rFonts w:ascii="Impact" w:hAnsi="Impact"/>
+          <w:sz w:val="28"/>
+          <w:szCs w:val="28"/>
+        </w:rPr>
+        <w:t xml:space="preserve"> icon).</w:t>
+      </w:r>
+    </w:p>
+    <w:p>
+      <w:pPr>
+        <w:tabs>
+          <w:tab w:val="left" w:pos="5148"/>
+        </w:tabs>
+        <w:spacing w:line="360" w:lineRule="auto"/>
+        <w:rPr>
+          <w:rFonts w:ascii="Impact" w:hAnsi="Impact"/>
+          <w:sz w:val="28"/>
+          <w:szCs w:val="28"/>
+        </w:rPr>
+      </w:pPr>
+    </w:p>
+    <w:p>
+      <w:pPr>
+        <w:tabs>
+          <w:tab w:val="left" w:pos="5148"/>
+        </w:tabs>
         <w:jc w:val="center"/>
         <w:rPr>
           <w:rFonts w:ascii="Impact" w:hAnsi="Impact"/>
@@ -1206,6 +1276,80 @@
           <w:szCs w:val="56"/>
         </w:rPr>
       </w:pPr>
+      <w:r>
+        <w:rPr>
+          <w:rFonts w:ascii="Impact" w:hAnsi="Impact"/>
+          <w:noProof/>
+          <w:sz w:val="28"/>
+          <w:szCs w:val="28"/>
+        </w:rPr>
+        <w:drawing>
+          <wp:anchor distT="0" distB="0" distL="114300" distR="114300" simplePos="0" relativeHeight="251665408" behindDoc="0" locked="0" layoutInCell="1" allowOverlap="1" wp14:anchorId="02B5E177" wp14:editId="4A362AD5">
+            <wp:simplePos x="0" y="0"/>
+            <wp:positionH relativeFrom="margin">
+              <wp:align>center</wp:align>
+            </wp:positionH>
+            <wp:positionV relativeFrom="paragraph">
+              <wp:posOffset>5715</wp:posOffset>
+            </wp:positionV>
+            <wp:extent cx="3165231" cy="3165231"/>
+            <wp:effectExtent l="0" t="0" r="0" b="0"/>
+            <wp:wrapNone/>
+            <wp:docPr id="16" name="Picture 16">
+              <a:hlinkClick xmlns:a="http://schemas.openxmlformats.org/drawingml/2006/main" r:id="rId8"/>
+            </wp:docPr>
+            <wp:cNvGraphicFramePr>
+              <a:graphicFrameLocks xmlns:a="http://schemas.openxmlformats.org/drawingml/2006/main" noChangeAspect="1"/>
+            </wp:cNvGraphicFramePr>
+            <a:graphic xmlns:a="http://schemas.openxmlformats.org/drawingml/2006/main">
+              <a:graphicData uri="http://schemas.openxmlformats.org/drawingml/2006/picture">
+                <pic:pic xmlns:pic="http://schemas.openxmlformats.org/drawingml/2006/picture">
+                  <pic:nvPicPr>
+                    <pic:cNvPr id="16" name="Picture 16">
+                      <a:hlinkClick r:id="rId8"/>
+                    </pic:cNvPr>
+                    <pic:cNvPicPr>
+                      <a:picLocks noChangeAspect="1" noChangeArrowheads="1"/>
+                    </pic:cNvPicPr>
+                  </pic:nvPicPr>
+                  <pic:blipFill>
+                    <a:blip r:embed="rId9">
+                      <a:extLst>
+                        <a:ext uri="{28A0092B-C50C-407E-A947-70E740481C1C}">
+                          <a14:useLocalDpi xmlns:a14="http://schemas.microsoft.com/office/drawing/2010/main" val="0"/>
+                        </a:ext>
+                      </a:extLst>
+                    </a:blip>
+                    <a:srcRect/>
+                    <a:stretch>
+                      <a:fillRect/>
+                    </a:stretch>
+                  </pic:blipFill>
+                  <pic:spPr bwMode="auto">
+                    <a:xfrm>
+                      <a:off x="0" y="0"/>
+                      <a:ext cx="3165231" cy="3165231"/>
+                    </a:xfrm>
+                    <a:prstGeom prst="rect">
+                      <a:avLst/>
+                    </a:prstGeom>
+                    <a:noFill/>
+                    <a:ln>
+                      <a:noFill/>
+                    </a:ln>
+                  </pic:spPr>
+                </pic:pic>
+              </a:graphicData>
+            </a:graphic>
+            <wp14:sizeRelH relativeFrom="page">
+              <wp14:pctWidth>0</wp14:pctWidth>
+            </wp14:sizeRelH>
+            <wp14:sizeRelV relativeFrom="page">
+              <wp14:pctHeight>0</wp14:pctHeight>
+            </wp14:sizeRelV>
+          </wp:anchor>
+        </w:drawing>
+      </w:r>
     </w:p>
     <w:p>
       <w:pPr>
@@ -1575,7 +1719,7 @@
                     </pic:cNvPicPr>
                   </pic:nvPicPr>
                   <pic:blipFill>
-                    <a:blip r:embed="rId8">
+                    <a:blip r:embed="rId10">
                       <a:extLst>
                         <a:ext uri="{28A0092B-C50C-407E-A947-70E740481C1C}">
                           <a14:useLocalDpi xmlns:a14="http://schemas.microsoft.com/office/drawing/2010/main" val="0"/>
@@ -1655,7 +1799,7 @@
                     </pic:cNvPicPr>
                   </pic:nvPicPr>
                   <pic:blipFill>
-                    <a:blip r:embed="rId9">
+                    <a:blip r:embed="rId11">
                       <a:extLst>
                         <a:ext uri="{28A0092B-C50C-407E-A947-70E740481C1C}">
                           <a14:useLocalDpi xmlns:a14="http://schemas.microsoft.com/office/drawing/2010/main" val="0"/>
@@ -1820,7 +1964,7 @@
                     <pic:cNvPicPr/>
                   </pic:nvPicPr>
                   <pic:blipFill>
-                    <a:blip r:embed="rId10">
+                    <a:blip r:embed="rId12">
                       <a:extLst>
                         <a:ext uri="{28A0092B-C50C-407E-A947-70E740481C1C}">
                           <a14:useLocalDpi xmlns:a14="http://schemas.microsoft.com/office/drawing/2010/main" val="0"/>
@@ -2068,6 +2212,7 @@
           <w:sz w:val="28"/>
           <w:szCs w:val="28"/>
         </w:rPr>
+        <w:lastRenderedPageBreak/>
         <w:t xml:space="preserve">Reset is connected to idle </w:t>
       </w:r>
       <w:proofErr w:type="gramStart"/>
@@ -2189,7 +2334,7 @@
                     </pic:cNvPicPr>
                   </pic:nvPicPr>
                   <pic:blipFill>
-                    <a:blip r:embed="rId11">
+                    <a:blip r:embed="rId13">
                       <a:extLst>
                         <a:ext uri="{28A0092B-C50C-407E-A947-70E740481C1C}">
                           <a14:useLocalDpi xmlns:a14="http://schemas.microsoft.com/office/drawing/2010/main" val="0"/>
@@ -2294,25 +2439,7 @@
                                 <w:sz w:val="24"/>
                                 <w:szCs w:val="24"/>
                               </w:rPr>
-                              <w:t xml:space="preserve">All actions are obvious if you take a look at the comments so I prefer not to explain them again one by one but as a </w:t>
-                            </w:r>
-                            <w:proofErr w:type="gramStart"/>
-                            <w:r>
-                              <w:rPr>
-                                <w:rFonts w:ascii="Impact" w:hAnsi="Impact"/>
-                                <w:sz w:val="24"/>
-                                <w:szCs w:val="24"/>
-                              </w:rPr>
-                              <w:t>summery  when</w:t>
-                            </w:r>
-                            <w:proofErr w:type="gramEnd"/>
-                            <w:r>
-                              <w:rPr>
-                                <w:rFonts w:ascii="Impact" w:hAnsi="Impact"/>
-                                <w:sz w:val="24"/>
-                                <w:szCs w:val="24"/>
-                              </w:rPr>
-                              <w:t xml:space="preserve"> we enter a coin our balance will be increased and then we select item now we have several scenarios consist of error for not having enough balance or out of stock for not having  an item </w:t>
+                              <w:t xml:space="preserve">All actions are obvious if you take a look at the comments so I prefer not to explain them again one by one but as a summery  when we enter a coin our balance will be increased and then we select item now we have several scenarios consist of error for not having enough balance or out of stock for not having  an item </w:t>
                             </w:r>
                             <w:r>
                               <w:rPr>
@@ -2693,7 +2820,7 @@
                     <pic:cNvPicPr/>
                   </pic:nvPicPr>
                   <pic:blipFill>
-                    <a:blip r:embed="rId12"/>
+                    <a:blip r:embed="rId14"/>
                     <a:stretch>
                       <a:fillRect/>
                     </a:stretch>
@@ -2985,6 +3112,7 @@
       <w:r>
         <w:rPr>
           <w:rFonts w:ascii="Impact" w:hAnsi="Impact"/>
+          <w:noProof/>
           <w:sz w:val="56"/>
           <w:szCs w:val="56"/>
         </w:rPr>
@@ -3004,7 +3132,7 @@
                     <pic:cNvPicPr/>
                   </pic:nvPicPr>
                   <pic:blipFill>
-                    <a:blip r:embed="rId13"/>
+                    <a:blip r:embed="rId15"/>
                     <a:stretch>
                       <a:fillRect/>
                     </a:stretch>
@@ -3118,7 +3246,7 @@
                     </pic:cNvPicPr>
                   </pic:nvPicPr>
                   <pic:blipFill>
-                    <a:blip r:embed="rId14">
+                    <a:blip r:embed="rId16">
                       <a:extLst>
                         <a:ext uri="{28A0092B-C50C-407E-A947-70E740481C1C}">
                           <a14:useLocalDpi xmlns:a14="http://schemas.microsoft.com/office/drawing/2010/main" val="0"/>
@@ -3612,6 +3740,7 @@
       <w:r>
         <w:rPr>
           <w:rFonts w:ascii="Impact" w:hAnsi="Impact"/>
+          <w:noProof/>
           <w:sz w:val="56"/>
           <w:szCs w:val="56"/>
         </w:rPr>
@@ -3632,7 +3761,7 @@
                     <pic:cNvPicPr/>
                   </pic:nvPicPr>
                   <pic:blipFill>
-                    <a:blip r:embed="rId15"/>
+                    <a:blip r:embed="rId17"/>
                     <a:stretch>
                       <a:fillRect/>
                     </a:stretch>
@@ -3750,7 +3879,7 @@
                     </pic:cNvPicPr>
                   </pic:nvPicPr>
                   <pic:blipFill>
-                    <a:blip r:embed="rId16">
+                    <a:blip r:embed="rId18">
                       <a:extLst>
                         <a:ext uri="{28A0092B-C50C-407E-A947-70E740481C1C}">
                           <a14:useLocalDpi xmlns:a14="http://schemas.microsoft.com/office/drawing/2010/main" val="0"/>
@@ -3974,7 +4103,7 @@
                     </pic:cNvPicPr>
                   </pic:nvPicPr>
                   <pic:blipFill>
-                    <a:blip r:embed="rId17">
+                    <a:blip r:embed="rId19">
                       <a:extLst>
                         <a:ext uri="{28A0092B-C50C-407E-A947-70E740481C1C}">
                           <a14:useLocalDpi xmlns:a14="http://schemas.microsoft.com/office/drawing/2010/main" val="0"/>
@@ -4097,7 +4226,7 @@
                     </pic:cNvPicPr>
                   </pic:nvPicPr>
                   <pic:blipFill>
-                    <a:blip r:embed="rId18">
+                    <a:blip r:embed="rId20">
                       <a:extLst>
                         <a:ext uri="{28A0092B-C50C-407E-A947-70E740481C1C}">
                           <a14:useLocalDpi xmlns:a14="http://schemas.microsoft.com/office/drawing/2010/main" val="0"/>
@@ -4278,7 +4407,7 @@
                     </pic:cNvPicPr>
                   </pic:nvPicPr>
                   <pic:blipFill>
-                    <a:blip r:embed="rId19">
+                    <a:blip r:embed="rId21">
                       <a:extLst>
                         <a:ext uri="{28A0092B-C50C-407E-A947-70E740481C1C}">
                           <a14:useLocalDpi xmlns:a14="http://schemas.microsoft.com/office/drawing/2010/main" val="0"/>
@@ -4583,7 +4712,7 @@
                     </pic:cNvPicPr>
                   </pic:nvPicPr>
                   <pic:blipFill>
-                    <a:blip r:embed="rId20">
+                    <a:blip r:embed="rId22">
                       <a:extLst>
                         <a:ext uri="{28A0092B-C50C-407E-A947-70E740481C1C}">
                           <a14:useLocalDpi xmlns:a14="http://schemas.microsoft.com/office/drawing/2010/main" val="0"/>
@@ -4751,8 +4880,8 @@
       </w:r>
     </w:p>
     <w:sectPr>
-      <w:headerReference w:type="default" r:id="rId21"/>
-      <w:footerReference w:type="default" r:id="rId22"/>
+      <w:headerReference w:type="default" r:id="rId23"/>
+      <w:footerReference w:type="default" r:id="rId24"/>
       <w:pgSz w:w="12240" w:h="15840"/>
       <w:pgMar w:top="1440" w:right="1440" w:bottom="1440" w:left="1440" w:header="720" w:footer="720" w:gutter="0"/>
       <w:pgBorders w:offsetFrom="page">
@@ -6556,6 +6685,29 @@
       <w:outlineLvl w:val="9"/>
     </w:pPr>
   </w:style>
+  <w:style w:type="character" w:styleId="Hyperlink">
+    <w:name w:val="Hyperlink"/>
+    <w:basedOn w:val="DefaultParagraphFont"/>
+    <w:uiPriority w:val="99"/>
+    <w:unhideWhenUsed/>
+    <w:rsid w:val="000F0660"/>
+    <w:rPr>
+      <w:color w:val="0563C1" w:themeColor="hyperlink"/>
+      <w:u w:val="single"/>
+    </w:rPr>
+  </w:style>
+  <w:style w:type="character" w:styleId="UnresolvedMention">
+    <w:name w:val="Unresolved Mention"/>
+    <w:basedOn w:val="DefaultParagraphFont"/>
+    <w:uiPriority w:val="99"/>
+    <w:semiHidden/>
+    <w:unhideWhenUsed/>
+    <w:rsid w:val="000F0660"/>
+    <w:rPr>
+      <w:color w:val="605E5C"/>
+      <w:shd w:val="clear" w:color="auto" w:fill="E1DFDD"/>
+    </w:rPr>
+  </w:style>
 </w:styles>
 </file>
 

</xml_diff>